<commit_message>
Add additional formats for Awareness Program Certificate files
</commit_message>
<xml_diff>
--- a/docs/Awareness Program Certificate.docx
+++ b/docs/Awareness Program Certificate.docx
@@ -1,6 +1,6 @@
 
 <file path=word/document.xml><?xml version="1.0" encoding="utf-8"?>
-<w:document xmlns:wpc="http://schemas.microsoft.com/office/word/2010/wordprocessingCanvas" xmlns:cx="http://schemas.microsoft.com/office/drawing/2014/chartex" xmlns:cx1="http://schemas.microsoft.com/office/drawing/2015/9/8/chartex" xmlns:cx2="http://schemas.microsoft.com/office/drawing/2015/10/21/chartex" xmlns:cx3="http://schemas.microsoft.com/office/drawing/2016/5/9/chartex" xmlns:cx4="http://schemas.microsoft.com/office/drawing/2016/5/10/chartex" xmlns:cx5="http://schemas.microsoft.com/office/drawing/2016/5/11/chartex" xmlns:cx6="http://schemas.microsoft.com/office/drawing/2016/5/12/chartex" xmlns:cx7="http://schemas.microsoft.com/office/drawing/2016/5/13/chartex" xmlns:cx8="http://schemas.microsoft.com/office/drawing/2016/5/14/chartex" xmlns:mc="http://schemas.openxmlformats.org/markup-compatibility/2006" xmlns:aink="http://schemas.microsoft.com/office/drawing/2016/ink" xmlns:am3d="http://schemas.microsoft.com/office/drawing/2017/model3d" xmlns:o="urn:schemas-microsoft-com:office:office" xmlns:oel="http://schemas.microsoft.com/office/2019/extlst" xmlns:r="http://schemas.openxmlformats.org/officeDocument/2006/relationships" xmlns:m="http://schemas.openxmlformats.org/officeDocument/2006/math" xmlns:v="urn:schemas-microsoft-com:vml" xmlns:wp14="http://schemas.microsoft.com/office/word/2010/wordprocessingDrawing" xmlns:wp="http://schemas.openxmlformats.org/drawingml/2006/wordprocessingDrawing" xmlns:w10="urn:schemas-microsoft-com:office:word" xmlns:w="http://schemas.openxmlformats.org/wordprocessingml/2006/main" xmlns:w14="http://schemas.microsoft.com/office/word/2010/wordml" xmlns:w15="http://schemas.microsoft.com/office/word/2012/wordml" xmlns:w16cex="http://schemas.microsoft.com/office/word/2018/wordml/cex" xmlns:w16cid="http://schemas.microsoft.com/office/word/2016/wordml/cid" xmlns:w16="http://schemas.microsoft.com/office/word/2018/wordml" xmlns:w16du="http://schemas.microsoft.com/office/word/2023/wordml/word16du" xmlns:w16sdtdh="http://schemas.microsoft.com/office/word/2020/wordml/sdtdatahash" xmlns:w16sdtfl="http://schemas.microsoft.com/office/word/2024/wordml/sdtformatlock" xmlns:w16se="http://schemas.microsoft.com/office/word/2015/wordml/symex" xmlns:wpg="http://schemas.microsoft.com/office/word/2010/wordprocessingGroup" xmlns:wpi="http://schemas.microsoft.com/office/word/2010/wordprocessingInk" xmlns:wne="http://schemas.microsoft.com/office/word/2006/wordml" xmlns:wps="http://schemas.microsoft.com/office/word/2010/wordprocessingShape" mc:Ignorable="w14 w15 w16se w16cid w16 w16cex w16sdtdh w16sdtfl w16du wp14">
+<w:document xmlns:wpc="http://schemas.microsoft.com/office/word/2010/wordprocessingCanvas" xmlns:cx="http://schemas.microsoft.com/office/drawing/2014/chartex" xmlns:cx1="http://schemas.microsoft.com/office/drawing/2015/9/8/chartex" xmlns:cx2="http://schemas.microsoft.com/office/drawing/2015/10/21/chartex" xmlns:cx3="http://schemas.microsoft.com/office/drawing/2016/5/9/chartex" xmlns:cx4="http://schemas.microsoft.com/office/drawing/2016/5/10/chartex" xmlns:cx5="http://schemas.microsoft.com/office/drawing/2016/5/11/chartex" xmlns:cx6="http://schemas.microsoft.com/office/drawing/2016/5/12/chartex" xmlns:cx7="http://schemas.microsoft.com/office/drawing/2016/5/13/chartex" xmlns:cx8="http://schemas.microsoft.com/office/drawing/2016/5/14/chartex" xmlns:mc="http://schemas.openxmlformats.org/markup-compatibility/2006" xmlns:aink="http://schemas.microsoft.com/office/drawing/2016/ink" xmlns:am3d="http://schemas.microsoft.com/office/drawing/2017/model3d" xmlns:o="urn:schemas-microsoft-com:office:office" xmlns:oel="http://schemas.microsoft.com/office/2019/extlst" xmlns:r="http://schemas.openxmlformats.org/officeDocument/2006/relationships" xmlns:m="http://schemas.openxmlformats.org/officeDocument/2006/math" xmlns:v="urn:schemas-microsoft-com:vml" xmlns:wp14="http://schemas.microsoft.com/office/word/2010/wordprocessingDrawing" xmlns:wp="http://schemas.openxmlformats.org/drawingml/2006/wordprocessingDrawing" xmlns:w10="urn:schemas-microsoft-com:office:word" xmlns:w="http://schemas.openxmlformats.org/wordprocessingml/2006/main" xmlns:w14="http://schemas.microsoft.com/office/word/2010/wordml" xmlns:w15="http://schemas.microsoft.com/office/word/2012/wordml" xmlns:w16cex="http://schemas.microsoft.com/office/word/2018/wordml/cex" xmlns:w16cid="http://schemas.microsoft.com/office/word/2016/wordml/cid" xmlns:w16="http://schemas.microsoft.com/office/word/2018/wordml" xmlns:w16du="http://schemas.microsoft.com/office/word/2023/wordml/word16du" xmlns:w16sdtdh="http://schemas.microsoft.com/office/word/2020/wordml/sdtdatahash" xmlns:w16se="http://schemas.microsoft.com/office/word/2015/wordml/symex" xmlns:wpg="http://schemas.microsoft.com/office/word/2010/wordprocessingGroup" xmlns:wpi="http://schemas.microsoft.com/office/word/2010/wordprocessingInk" xmlns:wne="http://schemas.microsoft.com/office/word/2006/wordml" xmlns:wps="http://schemas.microsoft.com/office/word/2010/wordprocessingShape" mc:Ignorable="w14 w15 w16se w16cid w16 w16cex w16sdtdh w16du wp14">
   <w:body>
     <w:p>
       <w:pPr>
@@ -475,7 +475,7 @@
           <w:rtl/>
           <w:lang w:val="en-US" w:bidi="dv-MV"/>
         </w:rPr>
-        <w:t>އިބްރާހީމް</w:t>
+        <w:t>ޙުސައިން</w:t>
       </w:r>
       <w:r>
         <w:rPr>
@@ -499,7 +499,7 @@
           <w:rtl/>
           <w:lang w:val="en-US" w:bidi="dv-MV"/>
         </w:rPr>
-        <w:t>ނަދީމް</w:t>
+        <w:t>ސިރާޖް</w:t>
       </w:r>
       <w:r>
         <w:rPr>
@@ -578,7 +578,7 @@
           <w:szCs w:val="32"/>
           <w:lang w:val="en-US" w:bidi="dv-MV"/>
         </w:rPr>
-        <w:t>A001241</w:t>
+        <w:t>A001240</w:t>
       </w:r>
       <w:r>
         <w:rPr>
@@ -1042,7 +1042,7 @@
         </w:tabs>
         <w:bidi/>
         <w:rPr>
-          <w:rFonts w:cs="Faruma" w:hint="cs"/>
+          <w:rFonts w:cs="Faruma"/>
           <w:sz w:val="32"/>
           <w:szCs w:val="32"/>
           <w:rtl/>
@@ -1101,327 +1101,267 @@
 </file>
 
 <file path=word/recipientData.xml><?xml version="1.0" encoding="utf-8"?>
-<w:recipients xmlns:wpc="http://schemas.microsoft.com/office/word/2010/wordprocessingCanvas" xmlns:cx="http://schemas.microsoft.com/office/drawing/2014/chartex" xmlns:cx1="http://schemas.microsoft.com/office/drawing/2015/9/8/chartex" xmlns:cx2="http://schemas.microsoft.com/office/drawing/2015/10/21/chartex" xmlns:cx3="http://schemas.microsoft.com/office/drawing/2016/5/9/chartex" xmlns:cx4="http://schemas.microsoft.com/office/drawing/2016/5/10/chartex" xmlns:cx5="http://schemas.microsoft.com/office/drawing/2016/5/11/chartex" xmlns:cx6="http://schemas.microsoft.com/office/drawing/2016/5/12/chartex" xmlns:cx7="http://schemas.microsoft.com/office/drawing/2016/5/13/chartex" xmlns:cx8="http://schemas.microsoft.com/office/drawing/2016/5/14/chartex" xmlns:mc="http://schemas.openxmlformats.org/markup-compatibility/2006" xmlns:aink="http://schemas.microsoft.com/office/drawing/2016/ink" xmlns:am3d="http://schemas.microsoft.com/office/drawing/2017/model3d" xmlns:o="urn:schemas-microsoft-com:office:office" xmlns:oel="http://schemas.microsoft.com/office/2019/extlst" xmlns:r="http://schemas.openxmlformats.org/officeDocument/2006/relationships" xmlns:m="http://schemas.openxmlformats.org/officeDocument/2006/math" xmlns:v="urn:schemas-microsoft-com:vml" xmlns:wp14="http://schemas.microsoft.com/office/word/2010/wordprocessingDrawing" xmlns:wp="http://schemas.openxmlformats.org/drawingml/2006/wordprocessingDrawing" xmlns:w10="urn:schemas-microsoft-com:office:word" xmlns:w="http://schemas.openxmlformats.org/wordprocessingml/2006/main" xmlns:w14="http://schemas.microsoft.com/office/word/2010/wordml" xmlns:w15="http://schemas.microsoft.com/office/word/2012/wordml" xmlns:w16cex="http://schemas.microsoft.com/office/word/2018/wordml/cex" xmlns:w16cid="http://schemas.microsoft.com/office/word/2016/wordml/cid" xmlns:w16="http://schemas.microsoft.com/office/word/2018/wordml" xmlns:w16du="http://schemas.microsoft.com/office/word/2023/wordml/word16du" xmlns:w16sdtdh="http://schemas.microsoft.com/office/word/2020/wordml/sdtdatahash" xmlns:w16sdtfl="http://schemas.microsoft.com/office/word/2024/wordml/sdtformatlock" xmlns:w16se="http://schemas.microsoft.com/office/word/2015/wordml/symex" xmlns:wpg="http://schemas.microsoft.com/office/word/2010/wordprocessingGroup" xmlns:wpi="http://schemas.microsoft.com/office/word/2010/wordprocessingInk" xmlns:wne="http://schemas.microsoft.com/office/word/2006/wordml" xmlns:wps="http://schemas.microsoft.com/office/word/2010/wordprocessingShape" mc:Ignorable="w14 w15 w16se w16cid w16 w16cex w16sdtdh w16sdtfl w16du wp14">
-  <w:recipientData>
-    <w:active/>
-    <w:column w:val="2"/>
-    <w:uniqueTag w:val="QQAwADAAMQAyADMANAAAAAAAAAAAAAAAAAAAAAAAAAAAAAAAAAAAAAAAAAAAAAAAAAAAAAAAAAAA&#10;AAAAAAAAAAAAAAAAAAAAAAAAAAAAAAAAAAAAAAAAAAAAAAAAAAAAAAAAAAAAAAAAAAAAAAAAAAAA&#10;AAAAAAAAAAAAAAAAAAA="/>
-  </w:recipientData>
-  <w:recipientData>
-    <w:active/>
-    <w:column w:val="2"/>
-    <w:uniqueTag w:val="QQAwADAAMQAyADMANQAAAAAAAAAAAAAAAAAAAAAAAAAAAAAAAAAAAAAAAAAAAAAAAAAAAAAAAAAA&#10;AAAAAAAAAAAAAAAAAAAAAAAAAAAAAAAAAAAAAAAAAAAAAAAAAAAAAAAAAAAAAAAAAAAAAAAAAAAA&#10;AAAAAAAAAAAAAAAAAAA="/>
-  </w:recipientData>
-  <w:recipientData>
-    <w:active/>
-    <w:column w:val="2"/>
-    <w:uniqueTag w:val="QQAwADAAMQAyADMANgAAAAAAAAAAAAAAAAAAAAAAAAAAAAAAAAAAAAAAAAAAAAAAAAAAAAAAAAAA&#10;AAAAAAAAAAAAAAAAAAAAAAAAAAAAAAAAAAAAAAAAAAAAAAAAAAAAAAAAAAAAAAAAAAAAAAAAAAAA&#10;AAAAAAAAAAAAAAAAAAA="/>
-  </w:recipientData>
-  <w:recipientData>
-    <w:active/>
-    <w:column w:val="2"/>
-    <w:uniqueTag w:val="QQAwADAAMQAyADMANwAAAAAAAAAAAAAAAAAAAAAAAAAAAAAAAAAAAAAAAAAAAAAAAAAAAAAAAAAA&#10;AAAAAAAAAAAAAAAAAAAAAAAAAAAAAAAAAAAAAAAAAAAAAAAAAAAAAAAAAAAAAAAAAAAAAAAAAAAA&#10;AAAAAAAAAAAAAAAAAAA="/>
-  </w:recipientData>
-  <w:recipientData>
-    <w:active/>
-    <w:column w:val="2"/>
-    <w:uniqueTag w:val="QQAwADAAMQAyADMAOAAAAAAAAAAAAAAAAAAAAAAAAAAAAAAAAAAAAAAAAAAAAAAAAAAAAAAAAAAA&#10;AAAAAAAAAAAAAAAAAAAAAAAAAAAAAAAAAAAAAAAAAAAAAAAAAAAAAAAAAAAAAAAAAAAAAAAAAAAA&#10;AAAAAAAAAAAAAAAAAAA="/>
-  </w:recipientData>
-  <w:recipientData>
-    <w:active/>
-    <w:column w:val="2"/>
-    <w:uniqueTag w:val="QQAwADAAMQAyADMAOQAAAAAAAAAAAAAAAAAAAAAAAAAAAAAAAAAAAAAAAAAAAAAAAAAAAAAAAAAA&#10;AAAAAAAAAAAAAAAAAAAAAAAAAAAAAAAAAAAAAAAAAAAAAAAAAAAAAAAAAAAAAAAAAAAAAAAAAAAA&#10;AAAAAAAAAAAAAAAAAAA="/>
-  </w:recipientData>
-  <w:recipientData>
-    <w:active/>
-    <w:column w:val="2"/>
-    <w:uniqueTag w:val="QQAwADAAMQAyADQAMAAAAAAAAAAAAAAAAAAAAAAAAAAAAAAAAAAAAAAAAAAAAAAAAAAAAAAAAAAA&#10;AAAAAAAAAAAAAAAAAAAAAAAAAAAAAAAAAAAAAAAAAAAAAAAAAAAAAAAAAAAAAAAAAAAAAAAAAAAA&#10;AAAAAAAAAAAAAAAAAAA="/>
-  </w:recipientData>
-  <w:recipientData>
-    <w:active/>
-    <w:column w:val="2"/>
-    <w:uniqueTag w:val="QQAwADAAMQAyADQAMQAAAAAAAAAAAAAAAAAAAAAAAAAAAAAAAAAAAAAAAAAAAAAAAAAAAAAAAAAA&#10;AAAAAAAAAAAAAAAAAAAAAAAAAAAAAAAAAAAAAAAAAAAAAAAAAAAAAAAAAAAAAAAAAAAAAAAAAAAA&#10;AAAAAAAAAAAAAAAAAAA="/>
-  </w:recipientData>
-  <w:recipientData>
-    <w:active/>
-    <w:column w:val="2"/>
-    <w:uniqueTag w:val="QQAwADAAMQAyADQAMgAAAAAAAAAAAAAAAAAAAAAAAAAAAAAAAAAAAAAAAAAAAAAAAAAAAAAAAAAA&#10;AAAAAAAAAAAAAAAAAAAAAAAAAAAAAAAAAAAAAAAAAAAAAAAAAAAAAAAAAAAAAAAAAAAAAAAAAAAA&#10;AAAAAAAAAAAAAAAAAAA="/>
-  </w:recipientData>
-  <w:recipientData>
-    <w:active/>
-    <w:column w:val="2"/>
-    <w:uniqueTag w:val="QQAwADAAMQAyADQAMwAAAAAAAAAAAAAAAAAAAAAAAAAAAAAAAAAAAAAAAAAAAAAAAAAAAAAAAAAA&#10;AAAAAAAAAAAAAAAAAAAAAAAAAAAAAAAAAAAAAAAAAAAAAAAAAAAAAAAAAAAAAAAAAAAAAAAAAAAA&#10;AAAAAAAAAAAAAAAAAAA="/>
-  </w:recipientData>
-  <w:recipientData>
-    <w:active/>
-    <w:column w:val="2"/>
-    <w:uniqueTag w:val="QQAwADAAMQAyADQANAAAAAAAAAAAAAAAAAAAAAAAAAAAAAAAAAAAAAAAAAAAAAAAAAAAAAAAAAAA&#10;AAAAAAAAAAAAAAAAAAAAAAAAAAAAAAAAAAAAAAAAAAAAAAAAAAAAAAAAAAAAAAAAAAAAAAAAAAAA&#10;AAAAAAAAAAAAAAAAAAA="/>
-  </w:recipientData>
-  <w:recipientData>
-    <w:active/>
-    <w:column w:val="2"/>
-    <w:uniqueTag w:val="RRkAAAAAAAAAAAAAAAAAAAAAAAAAAAAAAAAAAAAAAAAAAAAAAAAAAAAAAAAAAAAAAAAAAAAAAAAA&#10;AAAAAAAAAAAAAAAAAAAAAAAAAAAAAAAAAAAAAAAAAAAAAAAAAAAAAAAAAAAAAAAAAAAAAAAAAAAA&#10;AAAAAAAAAAAAAAAAAAA="/>
-  </w:recipientData>
-  <w:recipientData>
-    <w:active/>
-    <w:column w:val="2"/>
-    <w:uniqueTag w:val="RhkAAAAAAAAAAAAAAAAAAAAAAAAAAAAAAAAAAAAAAAAAAAAAAAAAAAAAAAAAAAAAAAAAAAAAAAAA&#10;AAAAAAAAAAAAAAAAAAAAAAAAAAAAAAAAAAAAAAAAAAAAAAAAAAAAAAAAAAAAAAAAAAAAAAAAAAAA&#10;AAAAAAAAAAAAAAAAAAA="/>
-  </w:recipientData>
-  <w:recipientData>
-    <w:active/>
-    <w:column w:val="2"/>
-    <w:uniqueTag w:val="RxkAAAAAAAAAAAAAAAAAAAAAAAAAAAAAAAAAAAAAAAAAAAAAAAAAAAAAAAAAAAAAAAAAAAAAAAAA&#10;AAAAAAAAAAAAAAAAAAAAAAAAAAAAAAAAAAAAAAAAAAAAAAAAAAAAAAAAAAAAAAAAAAAAAAAAAAAA&#10;AAAAAAAAAAAAAAAAAAA="/>
-  </w:recipientData>
-  <w:recipientData>
-    <w:active/>
-    <w:column w:val="2"/>
-    <w:uniqueTag w:val="SBkAAAAAAAAAAAAAAAAAAAAAAAAAAAAAAAAAAAAAAAAAAAAAAAAAAAAAAAAAAAAAAAAAAAAAAAAA&#10;AAAAAAAAAAAAAAAAAAAAAAAAAAAAAAAAAAAAAAAAAAAAAAAAAAAAAAAAAAAAAAAAAAAAAAAAAAAA&#10;AAAAAAAAAAAAAAAAAAA="/>
-  </w:recipientData>
-  <w:recipientData>
-    <w:active/>
-    <w:column w:val="2"/>
-    <w:uniqueTag w:val="SRkAAAAAAAAAAAAAAAAAAAAAAAAAAAAAAAAAAAAAAAAAAAAAAAAAAAAAAAAAAAAAAAAAAAAAAAAA&#10;AAAAAAAAAAAAAAAAAAAAAAAAAAAAAAAAAAAAAAAAAAAAAAAAAAAAAAAAAAAAAAAAAAAAAAAAAAAA&#10;AAAAAAAAAAAAAAAAAAA="/>
-  </w:recipientData>
-  <w:recipientData>
-    <w:active/>
-    <w:column w:val="2"/>
-    <w:uniqueTag w:val="ShkAAAAAAAAAAAAAAAAAAAAAAAAAAAAAAAAAAAAAAAAAAAAAAAAAAAAAAAAAAAAAAAAAAAAAAAAA&#10;AAAAAAAAAAAAAAAAAAAAAAAAAAAAAAAAAAAAAAAAAAAAAAAAAAAAAAAAAAAAAAAAAAAAAAAAAAAA&#10;AAAAAAAAAAAAAAAAAAA="/>
-  </w:recipientData>
-  <w:recipientData>
-    <w:active/>
-    <w:column w:val="2"/>
-    <w:uniqueTag w:val="SxkAAAAAAAAAAAAAAAAAAAAAAAAAAAAAAAAAAAAAAAAAAAAAAAAAAAAAAAAAAAAAAAAAAAAAAAAA&#10;AAAAAAAAAAAAAAAAAAAAAAAAAAAAAAAAAAAAAAAAAAAAAAAAAAAAAAAAAAAAAAAAAAAAAAAAAAAA&#10;AAAAAAAAAAAAAAAAAAA="/>
-  </w:recipientData>
-  <w:recipientData>
-    <w:active/>
-    <w:column w:val="2"/>
-    <w:uniqueTag w:val="TBkAAAAAAAAAAAAAAAAAAAAAAAAAAAAAAAAAAAAAAAAAAAAAAAAAAAAAAAAAAAAAAAAAAAAAAAAA&#10;AAAAAAAAAAAAAAAAAAAAAAAAAAAAAAAAAAAAAAAAAAAAAAAAAAAAAAAAAAAAAAAAAAAAAAAAAAAA&#10;AAAAAAAAAAAAAAAAAAA="/>
-  </w:recipientData>
-  <w:recipientData>
-    <w:active/>
-    <w:column w:val="2"/>
-    <w:uniqueTag w:val="xhkAAAAAAAAAAAAAAAAAAAAAAAAAAAAAAAAAAAAAAAAAAAAAAAAAAAAAAAAAAAAAAAAAAAAAAAAA&#10;AAAAAAAAAAAAAAAAAAAAAAAAAAAAAAAAAAAAAAAAAAAAAAAAAAAAAAAAAAAAAAAAAAAAAAAAAAAA&#10;AAAAAAAAAAAAAAAAAAA="/>
-  </w:recipientData>
-  <w:recipientData>
-    <w:active/>
-    <w:column w:val="2"/>
-    <w:uniqueTag w:val="xxkAAAAAAAAAAAAAAAAAAAAAAAAAAAAAAAAAAAAAAAAAAAAAAAAAAAAAAAAAAAAAAAAAAAAAAAAA&#10;AAAAAAAAAAAAAAAAAAAAAAAAAAAAAAAAAAAAAAAAAAAAAAAAAAAAAAAAAAAAAAAAAAAAAAAAAAAA&#10;AAAAAAAAAAAAAAAAAAA="/>
-  </w:recipientData>
-  <w:recipientData>
-    <w:active/>
-    <w:column w:val="2"/>
-    <w:uniqueTag w:val="yBkAAAAAAAAAAAAAAAAAAAAAAAAAAAAAAAAAAAAAAAAAAAAAAAAAAAAAAAAAAAAAAAAAAAAAAAAA&#10;AAAAAAAAAAAAAAAAAAAAAAAAAAAAAAAAAAAAAAAAAAAAAAAAAAAAAAAAAAAAAAAAAAAAAAAAAAAA&#10;AAAAAAAAAAAAAAAAAAA="/>
-  </w:recipientData>
-  <w:recipientData>
-    <w:active/>
-    <w:column w:val="2"/>
-    <w:uniqueTag w:val="yRkAAAAAAAAAAAAAAAAAAAAAAAAAAAAAAAAAAAAAAAAAAAAAAAAAAAAAAAAAAAAAAAAAAAAAAAAA&#10;AAAAAAAAAAAAAAAAAAAAAAAAAAAAAAAAAAAAAAAAAAAAAAAAAAAAAAAAAAAAAAAAAAAAAAAAAAAA&#10;AAAAAAAAAAAAAAAAAAA="/>
-  </w:recipientData>
-  <w:recipientData>
-    <w:active/>
-    <w:column w:val="2"/>
-    <w:uniqueTag w:val="yhkAAAAAAAAAAAAAAAAAAAAAAAAAAAAAAAAAAAAAAAAAAAAAAAAAAAAAAAAAAAAAAAAAAAAAAAAA&#10;AAAAAAAAAAAAAAAAAAAAAAAAAAAAAAAAAAAAAAAAAAAAAAAAAAAAAAAAAAAAAAAAAAAAAAAAAAAA&#10;AAAAAAAAAAAAAAAAAAA="/>
-  </w:recipientData>
-  <w:recipientData>
-    <w:active/>
-    <w:column w:val="2"/>
-    <w:uniqueTag w:val="yxkAAAAAAAAAAAAAAAAAAAAAAAAAAAAAAAAAAAAAAAAAAAAAAAAAAAAAAAAAAAAAAAAAAAAAAAAA&#10;AAAAAAAAAAAAAAAAAAAAAAAAAAAAAAAAAAAAAAAAAAAAAAAAAAAAAAAAAAAAAAAAAAAAAAAAAAAA&#10;AAAAAAAAAAAAAAAAAAA="/>
-  </w:recipientData>
-  <w:recipientData>
-    <w:active/>
-    <w:column w:val="2"/>
-    <w:uniqueTag w:val="zBkAAAAAAAAAAAAAAAAAAAAAAAAAAAAAAAAAAAAAAAAAAAAAAAAAAAAAAAAAAAAAAAAAAAAAAAAA&#10;AAAAAAAAAAAAAAAAAAAAAAAAAAAAAAAAAAAAAAAAAAAAAAAAAAAAAAAAAAAAAAAAAAAAAAAAAAAA&#10;AAAAAAAAAAAAAAAAAAA="/>
-  </w:recipientData>
-  <w:recipientData>
-    <w:active/>
-    <w:column w:val="2"/>
-    <w:uniqueTag w:val="zRkAAAAAAAAAAAAAAAAAAAAAAAAAAAAAAAAAAAAAAAAAAAAAAAAAAAAAAAAAAAAAAAAAAAAAAAAA&#10;AAAAAAAAAAAAAAAAAAAAAAAAAAAAAAAAAAAAAAAAAAAAAAAAAAAAAAAAAAAAAAAAAAAAAAAAAAAA&#10;AAAAAAAAAAAAAAAAAAA="/>
-  </w:recipientData>
-  <w:recipientData>
-    <w:active/>
-    <w:column w:val="2"/>
-    <w:uniqueTag w:val="zhkAAAAAAAAAAAAAAAAAAAAAAAAAAAAAAAAAAAAAAAAAAAAAAAAAAAAAAAAAAAAAAAAAAAAAAAAA&#10;AAAAAAAAAAAAAAAAAAAAAAAAAAAAAAAAAAAAAAAAAAAAAAAAAAAAAAAAAAAAAAAAAAAAAAAAAAAA&#10;AAAAAAAAAAAAAAAAAAA="/>
-  </w:recipientData>
-  <w:recipientData>
-    <w:active/>
-    <w:column w:val="2"/>
-    <w:uniqueTag w:val="zxkAAAAAAAAAAAAAAAAAAAAAAAAAAAAAAAAAAAAAAAAAAAAAAAAAAAAAAAAAAAAAAAAAAAAAAAAA&#10;AAAAAAAAAAAAAAAAAAAAAAAAAAAAAAAAAAAAAAAAAAAAAAAAAAAAAAAAAAAAAAAAAAAAAAAAAAAA&#10;AAAAAAAAAAAAAAAAAAA="/>
-  </w:recipientData>
-  <w:recipientData>
-    <w:active/>
-    <w:column w:val="2"/>
-    <w:uniqueTag w:val="SRoAAAAAAAAAAAAAAAAAAAAAAAAAAAAAAAAAAAAAAAAAAAAAAAAAAAAAAAAAAAAAAAAAAAAAAAAA&#10;AAAAAAAAAAAAAAAAAAAAAAAAAAAAAAAAAAAAAAAAAAAAAAAAAAAAAAAAAAAAAAAAAAAAAAAAAAAA&#10;AAAAAAAAAAAAAAAAAAA="/>
-  </w:recipientData>
-  <w:recipientData>
-    <w:active/>
-    <w:column w:val="2"/>
-    <w:uniqueTag w:val="ShoAAAAAAAAAAAAAAAAAAAAAAAAAAAAAAAAAAAAAAAAAAAAAAAAAAAAAAAAAAAAAAAAAAAAAAAAA&#10;AAAAAAAAAAAAAAAAAAAAAAAAAAAAAAAAAAAAAAAAAAAAAAAAAAAAAAAAAAAAAAAAAAAAAAAAAAAA&#10;AAAAAAAAAAAAAAAAAAA="/>
-  </w:recipientData>
-  <w:recipientData>
-    <w:active/>
-    <w:column w:val="2"/>
-    <w:uniqueTag w:val="SxoAAAAAAAAAAAAAAAAAAAAAAAAAAAAAAAAAAAAAAAAAAAAAAAAAAAAAAAAAAAAAAAAAAAAAAAAA&#10;AAAAAAAAAAAAAAAAAAAAAAAAAAAAAAAAAAAAAAAAAAAAAAAAAAAAAAAAAAAAAAAAAAAAAAAAAAAA&#10;AAAAAAAAAAAAAAAAAAA="/>
-  </w:recipientData>
-  <w:recipientData>
-    <w:active/>
-    <w:column w:val="2"/>
-    <w:uniqueTag w:val="TBoAAAAAAAAAAAAAAAAAAAAAAAAAAAAAAAAAAAAAAAAAAAAAAAAAAAAAAAAAAAAAAAAAAAAAAAAA&#10;AAAAAAAAAAAAAAAAAAAAAAAAAAAAAAAAAAAAAAAAAAAAAAAAAAAAAAAAAAAAAAAAAAAAAAAAAAAA&#10;AAAAAAAAAAAAAAAAAAA="/>
-  </w:recipientData>
-  <w:recipientData>
-    <w:active/>
-    <w:column w:val="2"/>
-    <w:uniqueTag w:val="TRoAAAAAAAAAAAAAAAAAAAAAAAAAAAAAAAAAAAAAAAAAAAAAAAAAAAAAAAAAAAAAAAAAAAAAAAAA&#10;AAAAAAAAAAAAAAAAAAAAAAAAAAAAAAAAAAAAAAAAAAAAAAAAAAAAAAAAAAAAAAAAAAAAAAAAAAAA&#10;AAAAAAAAAAAAAAAAAAA="/>
-  </w:recipientData>
-  <w:recipientData>
-    <w:active/>
-    <w:column w:val="2"/>
-    <w:uniqueTag w:val="ThoAAAAAAAAAAAAAAAAAAAAAAAAAAAAAAAAAAAAAAAAAAAAAAAAAAAAAAAAAAAAAAAAAAAAAAAAA&#10;AAAAAAAAAAAAAAAAAAAAAAAAAAAAAAAAAAAAAAAAAAAAAAAAAAAAAAAAAAAAAAAAAAAAAAAAAAAA&#10;AAAAAAAAAAAAAAAAAAA="/>
-  </w:recipientData>
-  <w:recipientData>
-    <w:active/>
-    <w:column w:val="2"/>
-    <w:uniqueTag w:val="TxoAAAAAAAAAAAAAAAAAAAAAAAAAAAAAAAAAAAAAAAAAAAAAAAAAAAAAAAAAAAAAAAAAAAAAAAAA&#10;AAAAAAAAAAAAAAAAAAAAAAAAAAAAAAAAAAAAAAAAAAAAAAAAAAAAAAAAAAAAAAAAAAAAAAAAAAAA&#10;AAAAAAAAAAAAAAAAAAA="/>
-  </w:recipientData>
-  <w:recipientData>
-    <w:active/>
-    <w:column w:val="2"/>
-    <w:uniqueTag w:val="UBoAAAAAAAAAAAAAAAAAAAAAAAAAAAAAAAAAAAAAAAAAAAAAAAAAAAAAAAAAAAAAAAAAAAAAAAAA&#10;AAAAAAAAAAAAAAAAAAAAAAAAAAAAAAAAAAAAAAAAAAAAAAAAAAAAAAAAAAAAAAAAAAAAAAAAAAAA&#10;AAAAAAAAAAAAAAAAAAA="/>
-  </w:recipientData>
-  <w:recipientData>
-    <w:active/>
-    <w:column w:val="2"/>
-    <w:uniqueTag w:val="URoAAAAAAAAAAAAAAAAAAAAAAAAAAAAAAAAAAAAAAAAAAAAAAAAAAAAAAAAAAAAAAAAAAAAAAAAA&#10;AAAAAAAAAAAAAAAAAAAAAAAAAAAAAAAAAAAAAAAAAAAAAAAAAAAAAAAAAAAAAAAAAAAAAAAAAAAA&#10;AAAAAAAAAAAAAAAAAAA="/>
-  </w:recipientData>
-  <w:recipientData>
-    <w:active/>
-    <w:column w:val="2"/>
-    <w:uniqueTag w:val="UhoAAAAAAAAAAAAAAAAAAAAAAAAAAAAAAAAAAAAAAAAAAAAAAAAAAAAAAAAAAAAAAAAAAAAAAAAA&#10;AAAAAAAAAAAAAAAAAAAAAAAAAAAAAAAAAAAAAAAAAAAAAAAAAAAAAAAAAAAAAAAAAAAAAAAAAAAA&#10;AAAAAAAAAAAAAAAAAAA="/>
-  </w:recipientData>
-  <w:recipientData>
-    <w:active/>
-    <w:column w:val="2"/>
-    <w:uniqueTag w:val="zBoAAAAAAAAAAAAAAAAAAAAAAAAAAAAAAAAAAAAAAAAAAAAAAAAAAAAAAAAAAAAAAAAAAAAAAAAA&#10;AAAAAAAAAAAAAAAAAAAAAAAAAAAAAAAAAAAAAAAAAAAAAAAAAAAAAAAAAAAAAAAAAAAAAAAAAAAA&#10;AAAAAAAAAAAAAAAAAAA="/>
-  </w:recipientData>
-  <w:recipientData>
-    <w:active/>
-    <w:column w:val="2"/>
-    <w:uniqueTag w:val="zRoAAAAAAAAAAAAAAAAAAAAAAAAAAAAAAAAAAAAAAAAAAAAAAAAAAAAAAAAAAAAAAAAAAAAAAAAA&#10;AAAAAAAAAAAAAAAAAAAAAAAAAAAAAAAAAAAAAAAAAAAAAAAAAAAAAAAAAAAAAAAAAAAAAAAAAAAA&#10;AAAAAAAAAAAAAAAAAAA="/>
-  </w:recipientData>
-  <w:recipientData>
-    <w:active/>
-    <w:column w:val="2"/>
-    <w:uniqueTag w:val="zhoAAAAAAAAAAAAAAAAAAAAAAAAAAAAAAAAAAAAAAAAAAAAAAAAAAAAAAAAAAAAAAAAAAAAAAAAA&#10;AAAAAAAAAAAAAAAAAAAAAAAAAAAAAAAAAAAAAAAAAAAAAAAAAAAAAAAAAAAAAAAAAAAAAAAAAAAA&#10;AAAAAAAAAAAAAAAAAAA="/>
-  </w:recipientData>
-  <w:recipientData>
-    <w:active/>
-    <w:column w:val="2"/>
-    <w:uniqueTag w:val="zxoAAAAAAAAAAAAAAAAAAAAAAAAAAAAAAAAAAAAAAAAAAAAAAAAAAAAAAAAAAAAAAAAAAAAAAAAA&#10;AAAAAAAAAAAAAAAAAAAAAAAAAAAAAAAAAAAAAAAAAAAAAAAAAAAAAAAAAAAAAAAAAAAAAAAAAAAA&#10;AAAAAAAAAAAAAAAAAAA="/>
-  </w:recipientData>
-  <w:recipientData>
-    <w:active/>
-    <w:column w:val="2"/>
-    <w:uniqueTag w:val="0BoAAAAAAAAAAAAAAAAAAAAAAAAAAAAAAAAAAAAAAAAAAAAAAAAAAAAAAAAAAAAAAAAAAAAAAAAA&#10;AAAAAAAAAAAAAAAAAAAAAAAAAAAAAAAAAAAAAAAAAAAAAAAAAAAAAAAAAAAAAAAAAAAAAAAAAAAA&#10;AAAAAAAAAAAAAAAAAAA="/>
-  </w:recipientData>
-  <w:recipientData>
-    <w:active/>
-    <w:column w:val="2"/>
-    <w:uniqueTag w:val="0RoAAAAAAAAAAAAAAAAAAAAAAAAAAAAAAAAAAAAAAAAAAAAAAAAAAAAAAAAAAAAAAAAAAAAAAAAA&#10;AAAAAAAAAAAAAAAAAAAAAAAAAAAAAAAAAAAAAAAAAAAAAAAAAAAAAAAAAAAAAAAAAAAAAAAAAAAA&#10;AAAAAAAAAAAAAAAAAAA="/>
-  </w:recipientData>
-  <w:recipientData>
-    <w:active/>
-    <w:column w:val="2"/>
-    <w:uniqueTag w:val="0hoAAAAAAAAAAAAAAAAAAAAAAAAAAAAAAAAAAAAAAAAAAAAAAAAAAAAAAAAAAAAAAAAAAAAAAAAA&#10;AAAAAAAAAAAAAAAAAAAAAAAAAAAAAAAAAAAAAAAAAAAAAAAAAAAAAAAAAAAAAAAAAAAAAAAAAAAA&#10;AAAAAAAAAAAAAAAAAAA="/>
-  </w:recipientData>
-  <w:recipientData>
-    <w:active/>
-    <w:column w:val="2"/>
-    <w:uniqueTag w:val="0xoAAAAAAAAAAAAAAAAAAAAAAAAAAAAAAAAAAAAAAAAAAAAAAAAAAAAAAAAAAAAAAAAAAAAAAAAA&#10;AAAAAAAAAAAAAAAAAAAAAAAAAAAAAAAAAAAAAAAAAAAAAAAAAAAAAAAAAAAAAAAAAAAAAAAAAAAA&#10;AAAAAAAAAAAAAAAAAAA="/>
-  </w:recipientData>
-  <w:recipientData>
-    <w:active/>
-    <w:column w:val="2"/>
-    <w:uniqueTag w:val="1BoAAAAAAAAAAAAAAAAAAAAAAAAAAAAAAAAAAAAAAAAAAAAAAAAAAAAAAAAAAAAAAAAAAAAAAAAA&#10;AAAAAAAAAAAAAAAAAAAAAAAAAAAAAAAAAAAAAAAAAAAAAAAAAAAAAAAAAAAAAAAAAAAAAAAAAAAA&#10;AAAAAAAAAAAAAAAAAAA="/>
-  </w:recipientData>
-  <w:recipientData>
-    <w:active/>
-    <w:column w:val="2"/>
-    <w:uniqueTag w:val="1RoAAAAAAAAAAAAAAAAAAAAAAAAAAAAAAAAAAAAAAAAAAAAAAAAAAAAAAAAAAAAAAAAAAAAAAAAA&#10;AAAAAAAAAAAAAAAAAAAAAAAAAAAAAAAAAAAAAAAAAAAAAAAAAAAAAAAAAAAAAAAAAAAAAAAAAAAA&#10;AAAAAAAAAAAAAAAAAAA="/>
-  </w:recipientData>
-  <w:recipientData>
-    <w:active/>
-    <w:column w:val="2"/>
-    <w:uniqueTag w:val="TxsAAAAAAAAAAAAAAAAAAAAAAAAAAAAAAAAAAAAAAAAAAAAAAAAAAAAAAAAAAAAAAAAAAAAAAAAA&#10;AAAAAAAAAAAAAAAAAAAAAAAAAAAAAAAAAAAAAAAAAAAAAAAAAAAAAAAAAAAAAAAAAAAAAAAAAAAA&#10;AAAAAAAAAAAAAAAAAAA="/>
-  </w:recipientData>
-  <w:recipientData>
-    <w:active/>
-    <w:column w:val="2"/>
-    <w:uniqueTag w:val="UBsAAAAAAAAAAAAAAAAAAAAAAAAAAAAAAAAAAAAAAAAAAAAAAAAAAAAAAAAAAAAAAAAAAAAAAAAA&#10;AAAAAAAAAAAAAAAAAAAAAAAAAAAAAAAAAAAAAAAAAAAAAAAAAAAAAAAAAAAAAAAAAAAAAAAAAAAA&#10;AAAAAAAAAAAAAAAAAAA="/>
-  </w:recipientData>
-  <w:recipientData>
-    <w:active/>
-    <w:column w:val="2"/>
-    <w:uniqueTag w:val="URsAAAAAAAAAAAAAAAAAAAAAAAAAAAAAAAAAAAAAAAAAAAAAAAAAAAAAAAAAAAAAAAAAAAAAAAAA&#10;AAAAAAAAAAAAAAAAAAAAAAAAAAAAAAAAAAAAAAAAAAAAAAAAAAAAAAAAAAAAAAAAAAAAAAAAAAAA&#10;AAAAAAAAAAAAAAAAAAA="/>
-  </w:recipientData>
-  <w:recipientData>
-    <w:active/>
-    <w:column w:val="2"/>
-    <w:uniqueTag w:val="UhsAAAAAAAAAAAAAAAAAAAAAAAAAAAAAAAAAAAAAAAAAAAAAAAAAAAAAAAAAAAAAAAAAAAAAAAAA&#10;AAAAAAAAAAAAAAAAAAAAAAAAAAAAAAAAAAAAAAAAAAAAAAAAAAAAAAAAAAAAAAAAAAAAAAAAAAAA&#10;AAAAAAAAAAAAAAAAAAA="/>
-  </w:recipientData>
-  <w:recipientData>
-    <w:active/>
-    <w:column w:val="2"/>
-    <w:uniqueTag w:val="UxsAAAAAAAAAAAAAAAAAAAAAAAAAAAAAAAAAAAAAAAAAAAAAAAAAAAAAAAAAAAAAAAAAAAAAAAAA&#10;AAAAAAAAAAAAAAAAAAAAAAAAAAAAAAAAAAAAAAAAAAAAAAAAAAAAAAAAAAAAAAAAAAAAAAAAAAAA&#10;AAAAAAAAAAAAAAAAAAA="/>
-  </w:recipientData>
-  <w:recipientData>
-    <w:active/>
-    <w:column w:val="2"/>
-    <w:uniqueTag w:val="VBsAAAAAAAAAAAAAAAAAAAAAAAAAAAAAAAAAAAAAAAAAAAAAAAAAAAAAAAAAAAAAAAAAAAAAAAAA&#10;AAAAAAAAAAAAAAAAAAAAAAAAAAAAAAAAAAAAAAAAAAAAAAAAAAAAAAAAAAAAAAAAAAAAAAAAAAAA&#10;AAAAAAAAAAAAAAAAAAA="/>
-  </w:recipientData>
-  <w:recipientData>
-    <w:active/>
-    <w:column w:val="2"/>
-    <w:uniqueTag w:val="VRsAAAAAAAAAAAAAAAAAAAAAAAAAAAAAAAAAAAAAAAAAAAAAAAAAAAAAAAAAAAAAAAAAAAAAAAAA&#10;AAAAAAAAAAAAAAAAAAAAAAAAAAAAAAAAAAAAAAAAAAAAAAAAAAAAAAAAAAAAAAAAAAAAAAAAAAAA&#10;AAAAAAAAAAAAAAAAAAA="/>
-  </w:recipientData>
-  <w:recipientData>
-    <w:active/>
-    <w:column w:val="2"/>
-    <w:uniqueTag w:val="VhsAAAAAAAAAAAAAAAAAAAAAAAAAAAAAAAAAAAAAAAAAAAAAAAAAAAAAAAAAAAAAAAAAAAAAAAAA&#10;AAAAAAAAAAAAAAAAAAAAAAAAAAAAAAAAAAAAAAAAAAAAAAAAAAAAAAAAAAAAAAAAAAAAAAAAAAAA&#10;AAAAAAAAAAAAAAAAAAA="/>
-  </w:recipientData>
-  <w:recipientData>
-    <w:active/>
-    <w:column w:val="2"/>
-    <w:uniqueTag w:val="VxsAAAAAAAAAAAAAAAAAAAAAAAAAAAAAAAAAAAAAAAAAAAAAAAAAAAAAAAAAAAAAAAAAAAAAAAAA&#10;AAAAAAAAAAAAAAAAAAAAAAAAAAAAAAAAAAAAAAAAAAAAAAAAAAAAAAAAAAAAAAAAAAAAAAAAAAAA&#10;AAAAAAAAAAAAAAAAAAA="/>
-  </w:recipientData>
-  <w:recipientData>
-    <w:active/>
-    <w:column w:val="2"/>
-    <w:uniqueTag w:val="WBsAAAAAAAAAAAAAAAAAAAAAAAAAAAAAAAAAAAAAAAAAAAAAAAAAAAAAAAAAAAAAAAAAAAAAAAAA&#10;AAAAAAAAAAAAAAAAAAAAAAAAAAAAAAAAAAAAAAAAAAAAAAAAAAAAAAAAAAAAAAAAAAAAAAAAAAAA&#10;AAAAAAAAAAAAAAAAAAA="/>
-  </w:recipientData>
-  <w:recipientData>
-    <w:active/>
-    <w:column w:val="2"/>
-    <w:uniqueTag w:val="0hsAAAAAAAAAAAAAAAAAAAAAAAAAAAAAAAAAAAAAAAAAAAAAAAAAAAAAAAAAAAAAAAAAAAAAAAAA&#10;AAAAAAAAAAAAAAAAAAAAAAAAAAAAAAAAAAAAAAAAAAAAAAAAAAAAAAAAAAAAAAAAAAAAAAAAAAAA&#10;AAAAAAAAAAAAAAAAAAA="/>
-  </w:recipientData>
-  <w:recipientData>
-    <w:active/>
-    <w:column w:val="2"/>
-    <w:uniqueTag w:val="0xsAAAAAAAAAAAAAAAAAAAAAAAAAAAAAAAAAAAAAAAAAAAAAAAAAAAAAAAAAAAAAAAAAAAAAAAAA&#10;AAAAAAAAAAAAAAAAAAAAAAAAAAAAAAAAAAAAAAAAAAAAAAAAAAAAAAAAAAAAAAAAAAAAAAAAAAAA&#10;AAAAAAAAAAAAAAAAAAA="/>
-  </w:recipientData>
-  <w:recipientData>
-    <w:active/>
-    <w:column w:val="2"/>
-    <w:uniqueTag w:val="1BsAAAAAAAAAAAAAAAAAAAAAAAAAAAAAAAAAAAAAAAAAAAAAAAAAAAAAAAAAAAAAAAAAAAAAAAAA&#10;AAAAAAAAAAAAAAAAAAAAAAAAAAAAAAAAAAAAAAAAAAAAAAAAAAAAAAAAAAAAAAAAAAAAAAAAAAAA&#10;AAAAAAAAAAAAAAAAAAA="/>
-  </w:recipientData>
-  <w:recipientData>
-    <w:active/>
-    <w:column w:val="2"/>
-    <w:uniqueTag w:val="1RsAAAAAAAAAAAAAAAAAAAAAAAAAAAAAAAAAAAAAAAAAAAAAAAAAAAAAAAAAAAAAAAAAAAAAAAAA&#10;AAAAAAAAAAAAAAAAAAAAAAAAAAAAAAAAAAAAAAAAAAAAAAAAAAAAAAAAAAAAAAAAAAAAAAAAAAAA&#10;AAAAAAAAAAAAAAAAAAA="/>
-  </w:recipientData>
-</w:recipients>
+<wne:recipients xmlns:wpc="http://schemas.microsoft.com/office/word/2010/wordprocessingCanvas" xmlns:cx="http://schemas.microsoft.com/office/drawing/2014/chartex" xmlns:cx1="http://schemas.microsoft.com/office/drawing/2015/9/8/chartex" xmlns:cx2="http://schemas.microsoft.com/office/drawing/2015/10/21/chartex" xmlns:cx3="http://schemas.microsoft.com/office/drawing/2016/5/9/chartex" xmlns:cx4="http://schemas.microsoft.com/office/drawing/2016/5/10/chartex" xmlns:cx5="http://schemas.microsoft.com/office/drawing/2016/5/11/chartex" xmlns:cx6="http://schemas.microsoft.com/office/drawing/2016/5/12/chartex" xmlns:cx7="http://schemas.microsoft.com/office/drawing/2016/5/13/chartex" xmlns:cx8="http://schemas.microsoft.com/office/drawing/2016/5/14/chartex" xmlns:mc="http://schemas.openxmlformats.org/markup-compatibility/2006" xmlns:aink="http://schemas.microsoft.com/office/drawing/2016/ink" xmlns:am3d="http://schemas.microsoft.com/office/drawing/2017/model3d" xmlns:o="urn:schemas-microsoft-com:office:office" xmlns:oel="http://schemas.microsoft.com/office/2019/extlst" xmlns:r="http://schemas.openxmlformats.org/officeDocument/2006/relationships" xmlns:m="http://schemas.openxmlformats.org/officeDocument/2006/math" xmlns:v="urn:schemas-microsoft-com:vml" xmlns:wp14="http://schemas.microsoft.com/office/word/2010/wordprocessingDrawing" xmlns:wp="http://schemas.openxmlformats.org/drawingml/2006/wordprocessingDrawing" xmlns:w10="urn:schemas-microsoft-com:office:word" xmlns:w="http://schemas.openxmlformats.org/wordprocessingml/2006/main" xmlns:w14="http://schemas.microsoft.com/office/word/2010/wordml" xmlns:w15="http://schemas.microsoft.com/office/word/2012/wordml" xmlns:w16cex="http://schemas.microsoft.com/office/word/2018/wordml/cex" xmlns:w16cid="http://schemas.microsoft.com/office/word/2016/wordml/cid" xmlns:w16="http://schemas.microsoft.com/office/word/2018/wordml" xmlns:w16du="http://schemas.microsoft.com/office/word/2023/wordml/word16du" xmlns:w16sdtdh="http://schemas.microsoft.com/office/word/2020/wordml/sdtdatahash" xmlns:w16se="http://schemas.microsoft.com/office/word/2015/wordml/symex" xmlns:wpg="http://schemas.microsoft.com/office/word/2010/wordprocessingGroup" xmlns:wpi="http://schemas.microsoft.com/office/word/2010/wordprocessingInk" xmlns:wne="http://schemas.microsoft.com/office/word/2006/wordml" xmlns:wps="http://schemas.microsoft.com/office/word/2010/wordprocessingShape" mc:Ignorable="w14 w15 w16se w16cid w16 w16cex w16sdtdh w16du wp14">
+  <wne:recipientData>
+    <wne:active wne:val="1"/>
+    <wne:hash wne:val="3145793"/>
+  </wne:recipientData>
+  <wne:recipientData>
+    <wne:active wne:val="1"/>
+    <wne:hash wne:val="3145793"/>
+  </wne:recipientData>
+  <wne:recipientData>
+    <wne:active wne:val="1"/>
+    <wne:hash wne:val="3145793"/>
+  </wne:recipientData>
+  <wne:recipientData>
+    <wne:active wne:val="1"/>
+    <wne:hash wne:val="3145793"/>
+  </wne:recipientData>
+  <wne:recipientData>
+    <wne:active wne:val="1"/>
+    <wne:hash wne:val="3145793"/>
+  </wne:recipientData>
+  <wne:recipientData>
+    <wne:active wne:val="1"/>
+    <wne:hash wne:val="3145793"/>
+  </wne:recipientData>
+  <wne:recipientData>
+    <wne:active wne:val="1"/>
+    <wne:hash wne:val="3145793"/>
+  </wne:recipientData>
+  <wne:recipientData>
+    <wne:active wne:val="1"/>
+    <wne:hash wne:val="3145793"/>
+  </wne:recipientData>
+  <wne:recipientData>
+    <wne:active wne:val="1"/>
+    <wne:hash wne:val="3145793"/>
+  </wne:recipientData>
+  <wne:recipientData>
+    <wne:active wne:val="1"/>
+    <wne:hash wne:val="3145793"/>
+  </wne:recipientData>
+  <wne:recipientData>
+    <wne:active wne:val="1"/>
+    <wne:hash wne:val="3145793"/>
+  </wne:recipientData>
+  <wne:recipientData>
+    <wne:active wne:val="1"/>
+    <wne:hash wne:val="6469"/>
+  </wne:recipientData>
+  <wne:recipientData>
+    <wne:active wne:val="1"/>
+    <wne:hash wne:val="6470"/>
+  </wne:recipientData>
+  <wne:recipientData>
+    <wne:active wne:val="1"/>
+    <wne:hash wne:val="6471"/>
+  </wne:recipientData>
+  <wne:recipientData>
+    <wne:active wne:val="1"/>
+    <wne:hash wne:val="6472"/>
+  </wne:recipientData>
+  <wne:recipientData>
+    <wne:active wne:val="1"/>
+    <wne:hash wne:val="6473"/>
+  </wne:recipientData>
+  <wne:recipientData>
+    <wne:active wne:val="1"/>
+    <wne:hash wne:val="6474"/>
+  </wne:recipientData>
+  <wne:recipientData>
+    <wne:active wne:val="1"/>
+    <wne:hash wne:val="6475"/>
+  </wne:recipientData>
+  <wne:recipientData>
+    <wne:active wne:val="1"/>
+    <wne:hash wne:val="6476"/>
+  </wne:recipientData>
+  <wne:recipientData>
+    <wne:active wne:val="1"/>
+    <wne:hash wne:val="6598"/>
+  </wne:recipientData>
+  <wne:recipientData>
+    <wne:active wne:val="1"/>
+    <wne:hash wne:val="6599"/>
+  </wne:recipientData>
+  <wne:recipientData>
+    <wne:active wne:val="1"/>
+    <wne:hash wne:val="6600"/>
+  </wne:recipientData>
+  <wne:recipientData>
+    <wne:active wne:val="1"/>
+    <wne:hash wne:val="6601"/>
+  </wne:recipientData>
+  <wne:recipientData>
+    <wne:active wne:val="1"/>
+    <wne:hash wne:val="6602"/>
+  </wne:recipientData>
+  <wne:recipientData>
+    <wne:active wne:val="1"/>
+    <wne:hash wne:val="6603"/>
+  </wne:recipientData>
+  <wne:recipientData>
+    <wne:active wne:val="1"/>
+    <wne:hash wne:val="6604"/>
+  </wne:recipientData>
+  <wne:recipientData>
+    <wne:active wne:val="1"/>
+    <wne:hash wne:val="6605"/>
+  </wne:recipientData>
+  <wne:recipientData>
+    <wne:active wne:val="1"/>
+    <wne:hash wne:val="6606"/>
+  </wne:recipientData>
+  <wne:recipientData>
+    <wne:active wne:val="1"/>
+    <wne:hash wne:val="6607"/>
+  </wne:recipientData>
+  <wne:recipientData>
+    <wne:active wne:val="1"/>
+    <wne:hash wne:val="6729"/>
+  </wne:recipientData>
+  <wne:recipientData>
+    <wne:active wne:val="1"/>
+    <wne:hash wne:val="6730"/>
+  </wne:recipientData>
+  <wne:recipientData>
+    <wne:active wne:val="1"/>
+    <wne:hash wne:val="6731"/>
+  </wne:recipientData>
+  <wne:recipientData>
+    <wne:active wne:val="1"/>
+    <wne:hash wne:val="6732"/>
+  </wne:recipientData>
+  <wne:recipientData>
+    <wne:active wne:val="1"/>
+    <wne:hash wne:val="6733"/>
+  </wne:recipientData>
+  <wne:recipientData>
+    <wne:active wne:val="1"/>
+    <wne:hash wne:val="6734"/>
+  </wne:recipientData>
+  <wne:recipientData>
+    <wne:active wne:val="1"/>
+    <wne:hash wne:val="6735"/>
+  </wne:recipientData>
+  <wne:recipientData>
+    <wne:active wne:val="1"/>
+    <wne:hash wne:val="6736"/>
+  </wne:recipientData>
+  <wne:recipientData>
+    <wne:active wne:val="1"/>
+    <wne:hash wne:val="6737"/>
+  </wne:recipientData>
+  <wne:recipientData>
+    <wne:active wne:val="1"/>
+    <wne:hash wne:val="6738"/>
+  </wne:recipientData>
+  <wne:recipientData>
+    <wne:active wne:val="1"/>
+    <wne:hash wne:val="6860"/>
+  </wne:recipientData>
+  <wne:recipientData>
+    <wne:active wne:val="1"/>
+    <wne:hash wne:val="6861"/>
+  </wne:recipientData>
+  <wne:recipientData>
+    <wne:active wne:val="1"/>
+    <wne:hash wne:val="6862"/>
+  </wne:recipientData>
+  <wne:recipientData>
+    <wne:active wne:val="1"/>
+    <wne:hash wne:val="6863"/>
+  </wne:recipientData>
+  <wne:recipientData>
+    <wne:active wne:val="1"/>
+    <wne:hash wne:val="6864"/>
+  </wne:recipientData>
+  <wne:recipientData>
+    <wne:active wne:val="1"/>
+    <wne:hash wne:val="6865"/>
+  </wne:recipientData>
+  <wne:recipientData>
+    <wne:active wne:val="1"/>
+    <wne:hash wne:val="6866"/>
+  </wne:recipientData>
+  <wne:recipientData>
+    <wne:active wne:val="1"/>
+    <wne:hash wne:val="6867"/>
+  </wne:recipientData>
+  <wne:recipientData>
+    <wne:active wne:val="1"/>
+    <wne:hash wne:val="6868"/>
+  </wne:recipientData>
+  <wne:recipientData>
+    <wne:active wne:val="1"/>
+    <wne:hash wne:val="6869"/>
+  </wne:recipientData>
+  <wne:recipientData>
+    <wne:active wne:val="1"/>
+    <wne:hash wne:val="6991"/>
+  </wne:recipientData>
+  <wne:recipientData>
+    <wne:active wne:val="1"/>
+    <wne:hash wne:val="6992"/>
+  </wne:recipientData>
+  <wne:recipientData>
+    <wne:active wne:val="1"/>
+    <wne:hash wne:val="6993"/>
+  </wne:recipientData>
+  <wne:recipientData>
+    <wne:active wne:val="1"/>
+    <wne:hash wne:val="6994"/>
+  </wne:recipientData>
+  <wne:recipientData>
+    <wne:active wne:val="1"/>
+    <wne:hash wne:val="6995"/>
+  </wne:recipientData>
+  <wne:recipientData>
+    <wne:active wne:val="1"/>
+    <wne:hash wne:val="6996"/>
+  </wne:recipientData>
+  <wne:recipientData>
+    <wne:active wne:val="1"/>
+    <wne:hash wne:val="6997"/>
+  </wne:recipientData>
+  <wne:recipientData>
+    <wne:active wne:val="1"/>
+    <wne:hash wne:val="6998"/>
+  </wne:recipientData>
+  <wne:recipientData>
+    <wne:active wne:val="1"/>
+    <wne:hash wne:val="6999"/>
+  </wne:recipientData>
+  <wne:recipientData>
+    <wne:active wne:val="1"/>
+    <wne:hash wne:val="7000"/>
+  </wne:recipientData>
+  <wne:recipientData>
+    <wne:active wne:val="1"/>
+    <wne:hash wne:val="7122"/>
+  </wne:recipientData>
+  <wne:recipientData>
+    <wne:active wne:val="1"/>
+    <wne:hash wne:val="7123"/>
+  </wne:recipientData>
+  <wne:recipientData>
+    <wne:active wne:val="1"/>
+    <wne:hash wne:val="7124"/>
+  </wne:recipientData>
+  <wne:recipientData>
+    <wne:active wne:val="1"/>
+    <wne:hash wne:val="7125"/>
+  </wne:recipientData>
+  <wne:recipientData>
+    <wne:active wne:val="1"/>
+  </wne:recipientData>
+</wne:recipients>
 </file>
 
 <file path=word/styles.xml><?xml version="1.0" encoding="utf-8"?>
-<w:styles xmlns:mc="http://schemas.openxmlformats.org/markup-compatibility/2006" xmlns:r="http://schemas.openxmlformats.org/officeDocument/2006/relationships" xmlns:w="http://schemas.openxmlformats.org/wordprocessingml/2006/main" xmlns:w14="http://schemas.microsoft.com/office/word/2010/wordml" xmlns:w15="http://schemas.microsoft.com/office/word/2012/wordml" xmlns:w16cex="http://schemas.microsoft.com/office/word/2018/wordml/cex" xmlns:w16cid="http://schemas.microsoft.com/office/word/2016/wordml/cid" xmlns:w16="http://schemas.microsoft.com/office/word/2018/wordml" xmlns:w16du="http://schemas.microsoft.com/office/word/2023/wordml/word16du" xmlns:w16sdtdh="http://schemas.microsoft.com/office/word/2020/wordml/sdtdatahash" xmlns:w16sdtfl="http://schemas.microsoft.com/office/word/2024/wordml/sdtformatlock" xmlns:w16se="http://schemas.microsoft.com/office/word/2015/wordml/symex" mc:Ignorable="w14 w15 w16se w16cid w16 w16cex w16sdtdh w16sdtfl w16du">
+<w:styles xmlns:mc="http://schemas.openxmlformats.org/markup-compatibility/2006" xmlns:r="http://schemas.openxmlformats.org/officeDocument/2006/relationships" xmlns:w="http://schemas.openxmlformats.org/wordprocessingml/2006/main" xmlns:w14="http://schemas.microsoft.com/office/word/2010/wordml" xmlns:w15="http://schemas.microsoft.com/office/word/2012/wordml" xmlns:w16cex="http://schemas.microsoft.com/office/word/2018/wordml/cex" xmlns:w16cid="http://schemas.microsoft.com/office/word/2016/wordml/cid" xmlns:w16="http://schemas.microsoft.com/office/word/2018/wordml" xmlns:w16du="http://schemas.microsoft.com/office/word/2023/wordml/word16du" xmlns:w16sdtdh="http://schemas.microsoft.com/office/word/2020/wordml/sdtdatahash" xmlns:w16se="http://schemas.microsoft.com/office/word/2015/wordml/symex" mc:Ignorable="w14 w15 w16se w16cid w16 w16cex w16sdtdh w16du">
   <w:docDefaults>
     <w:rPrDefault>
       <w:rPr>
@@ -1429,7 +1369,7 @@
         <w:kern w:val="2"/>
         <w:sz w:val="24"/>
         <w:szCs w:val="24"/>
-        <w:lang w:val="en-UM" w:eastAsia="en-US" w:bidi="ar-SA"/>
+        <w:lang w:eastAsia="en-US" w:bidi="ar-SA"/>
         <w14:ligatures w14:val="standardContextual"/>
       </w:rPr>
     </w:rPrDefault>

</xml_diff>